<commit_message>
Added assignment 07, and slides for module 05
</commit_message>
<xml_diff>
--- a/transducers_and_instrumentation/assignment/assignment-05.docx
+++ b/transducers_and_instrumentation/assignment/assignment-05.docx
@@ -247,10 +247,10 @@
             <v:path o:extrusionok="f" gradientshapeok="t" o:connecttype="rect"/>
             <o:lock v:ext="edit" aspectratio="t"/>
           </v:shapetype>
-          <v:shape id="_x0000_i1025" type="#_x0000_t75" style="width:371.7pt;height:188.4pt" o:ole="">
+          <v:shape id="_x0000_i1025" type="#_x0000_t75" style="width:372pt;height:188.25pt" o:ole="">
             <v:imagedata r:id="rId8" o:title=""/>
           </v:shape>
-          <o:OLEObject Type="Embed" ProgID="Paint.Picture" ShapeID="_x0000_i1025" DrawAspect="Content" ObjectID="_1707546410" r:id="rId9"/>
+          <o:OLEObject Type="Embed" ProgID="Paint.Picture" ShapeID="_x0000_i1025" DrawAspect="Content" ObjectID="_1707973687" r:id="rId9"/>
         </w:object>
       </w:r>
     </w:p>
@@ -262,10 +262,10 @@
       </w:pPr>
       <w:r>
         <w:object w:dxaOrig="4320" w:dyaOrig="3097" w14:anchorId="272F5C30">
-          <v:shape id="_x0000_i1026" type="#_x0000_t75" style="width:272.1pt;height:123.9pt" o:ole="">
+          <v:shape id="_x0000_i1026" type="#_x0000_t75" style="width:272.25pt;height:123.75pt" o:ole="">
             <v:imagedata r:id="rId10" o:title=""/>
           </v:shape>
-          <o:OLEObject Type="Embed" ProgID="Paint.Picture" ShapeID="_x0000_i1026" DrawAspect="Content" ObjectID="_1707546411" r:id="rId11"/>
+          <o:OLEObject Type="Embed" ProgID="Paint.Picture" ShapeID="_x0000_i1026" DrawAspect="Content" ObjectID="_1707973688" r:id="rId11"/>
         </w:object>
       </w:r>
     </w:p>
@@ -557,7 +557,7 @@
           <w:rPr>
             <w:rFonts w:ascii="Cambria Math" w:eastAsiaTheme="minorEastAsia" w:hAnsi="Cambria Math"/>
           </w:rPr>
-          <m:t xml:space="preserve">∆ω=1s0π </m:t>
+          <m:t xml:space="preserve">∆ω=10π </m:t>
         </m:r>
         <m:r>
           <m:rPr>
@@ -823,10 +823,10 @@
       </w:pPr>
       <w:r>
         <w:object w:dxaOrig="18450" w:dyaOrig="9885" w14:anchorId="0544647E">
-          <v:shape id="_x0000_i1027" type="#_x0000_t75" style="width:345.95pt;height:185.15pt" o:ole="">
+          <v:shape id="_x0000_i1027" type="#_x0000_t75" style="width:345.75pt;height:185.25pt" o:ole="">
             <v:imagedata r:id="rId12" o:title=""/>
           </v:shape>
-          <o:OLEObject Type="Embed" ProgID="Paint.Picture" ShapeID="_x0000_i1027" DrawAspect="Content" ObjectID="_1707546412" r:id="rId13"/>
+          <o:OLEObject Type="Embed" ProgID="Paint.Picture" ShapeID="_x0000_i1027" DrawAspect="Content" ObjectID="_1707973689" r:id="rId13"/>
         </w:object>
       </w:r>
     </w:p>
@@ -944,10 +944,10 @@
       </w:pPr>
       <w:r>
         <w:object w:dxaOrig="4320" w:dyaOrig="3423" w14:anchorId="48747D29">
-          <v:shape id="_x0000_i1028" type="#_x0000_t75" style="width:281.45pt;height:171.1pt" o:ole="">
+          <v:shape id="_x0000_i1028" type="#_x0000_t75" style="width:281.25pt;height:171pt" o:ole="">
             <v:imagedata r:id="rId14" o:title=""/>
           </v:shape>
-          <o:OLEObject Type="Embed" ProgID="Paint.Picture" ShapeID="_x0000_i1028" DrawAspect="Content" ObjectID="_1707546413" r:id="rId15"/>
+          <o:OLEObject Type="Embed" ProgID="Paint.Picture" ShapeID="_x0000_i1028" DrawAspect="Content" ObjectID="_1707973690" r:id="rId15"/>
         </w:object>
       </w:r>
     </w:p>
@@ -1512,10 +1512,10 @@
       </w:pPr>
       <w:r>
         <w:object w:dxaOrig="4320" w:dyaOrig="1475" w14:anchorId="782215F4">
-          <v:shape id="_x0000_i1029" type="#_x0000_t75" style="width:397.85pt;height:42.1pt" o:ole="">
+          <v:shape id="_x0000_i1029" type="#_x0000_t75" style="width:397.5pt;height:42pt" o:ole="">
             <v:imagedata r:id="rId16" o:title=""/>
           </v:shape>
-          <o:OLEObject Type="Embed" ProgID="Paint.Picture" ShapeID="_x0000_i1029" DrawAspect="Content" ObjectID="_1707546414" r:id="rId17"/>
+          <o:OLEObject Type="Embed" ProgID="Paint.Picture" ShapeID="_x0000_i1029" DrawAspect="Content" ObjectID="_1707973691" r:id="rId17"/>
         </w:object>
       </w:r>
     </w:p>

</xml_diff>